<commit_message>
Dark Mode Beta version
</commit_message>
<xml_diff>
--- a/Dokumentation/DokumentationProjekt.docx
+++ b/Dokumentation/DokumentationProjekt.docx
@@ -1459,6 +1459,27 @@
         </w:rPr>
         <w:t>/+page.server.js</w:t>
       </w:r>
+    </w:p>
+    <w:p>
+      <w:pPr>
+        <w:pStyle w:val="berschrift3"/>
+        <w:rPr>
+          <w:lang w:eastAsia="de-CH"/>
+        </w:rPr>
+      </w:pPr>
+      <w:r>
+        <w:rPr>
+          <w:lang w:eastAsia="de-CH"/>
+        </w:rPr>
+        <w:t>Dark Mode Filter</w:t>
+      </w:r>
+    </w:p>
+    <w:p>
+      <w:pPr>
+        <w:rPr>
+          <w:lang w:eastAsia="de-CH"/>
+        </w:rPr>
+      </w:pPr>
     </w:p>
     <w:p>
       <w:pPr>

</xml_diff>

<commit_message>
handle errors and add delete button
</commit_message>
<xml_diff>
--- a/Dokumentation/DokumentationProjekt.docx
+++ b/Dokumentation/DokumentationProjekt.docx
@@ -777,7 +777,7 @@
         <w:rPr>
           <w:lang w:eastAsia="de-CH"/>
         </w:rPr>
-        <w:t>Filmübersicht</w:t>
+        <w:t>Buchübersicht</w:t>
       </w:r>
     </w:p>
     <w:p>
@@ -863,20 +863,50 @@
         <w:rPr>
           <w:lang w:eastAsia="de-CH"/>
         </w:rPr>
-        <w:t>Auf dieser Seite werden alle Filme aufgelistet.</w:t>
-      </w:r>
-      <w:r>
-        <w:rPr>
-          <w:lang w:eastAsia="de-CH"/>
-        </w:rPr>
-        <w:t xml:space="preserve"> Für die Darstellung der einzelnen Filme wird die Komponente </w:t>
+        <w:t xml:space="preserve">Auf dieser Seite werden alle </w:t>
+      </w:r>
+      <w:r>
+        <w:rPr>
+          <w:lang w:eastAsia="de-CH"/>
+        </w:rPr>
+        <w:t>Bücher</w:t>
+      </w:r>
+      <w:r>
+        <w:rPr>
+          <w:lang w:eastAsia="de-CH"/>
+        </w:rPr>
+        <w:t xml:space="preserve"> aufgelistet.</w:t>
+      </w:r>
+      <w:r>
+        <w:rPr>
+          <w:lang w:eastAsia="de-CH"/>
+        </w:rPr>
+        <w:t xml:space="preserve"> Für die Darstellung der einzelnen </w:t>
+      </w:r>
+      <w:r>
+        <w:rPr>
+          <w:lang w:eastAsia="de-CH"/>
+        </w:rPr>
+        <w:t>Bücher</w:t>
+      </w:r>
+      <w:r>
+        <w:rPr>
+          <w:lang w:eastAsia="de-CH"/>
+        </w:rPr>
+        <w:t xml:space="preserve"> wird die Komponente </w:t>
       </w:r>
       <w:proofErr w:type="spellStart"/>
       <w:r>
         <w:rPr>
           <w:lang w:eastAsia="de-CH"/>
         </w:rPr>
-        <w:t>MovieCard.svelte</w:t>
+        <w:t>Book</w:t>
+      </w:r>
+      <w:r>
+        <w:rPr>
+          <w:lang w:eastAsia="de-CH"/>
+        </w:rPr>
+        <w:t>Card.svelte</w:t>
       </w:r>
       <w:proofErr w:type="spellEnd"/>
       <w:r>
@@ -889,7 +919,19 @@
         <w:rPr>
           <w:lang w:eastAsia="de-CH"/>
         </w:rPr>
-        <w:t xml:space="preserve"> Jeder Film kann zur Watchlist hinzugefügt oder von dieser entfernt werden. Per Checkbox «Show </w:t>
+        <w:t xml:space="preserve"> Jeder Film kann zu</w:t>
+      </w:r>
+      <w:r>
+        <w:rPr>
+          <w:lang w:eastAsia="de-CH"/>
+        </w:rPr>
+        <w:t xml:space="preserve"> Favoriten </w:t>
+      </w:r>
+      <w:r>
+        <w:rPr>
+          <w:lang w:eastAsia="de-CH"/>
+        </w:rPr>
+        <w:t xml:space="preserve">hinzugefügt oder von dieser entfernt werden. Per Checkbox «Show </w:t>
       </w:r>
       <w:proofErr w:type="spellStart"/>
       <w:r>
@@ -1031,7 +1073,13 @@
         <w:rPr>
           <w:lang w:eastAsia="de-CH"/>
         </w:rPr>
-        <w:t>MovieCard.svelte</w:t>
+        <w:t>Book</w:t>
+      </w:r>
+      <w:r>
+        <w:rPr>
+          <w:lang w:eastAsia="de-CH"/>
+        </w:rPr>
+        <w:t>Card.svelte</w:t>
       </w:r>
       <w:proofErr w:type="spellEnd"/>
     </w:p>
@@ -1459,6 +1507,13 @@
         </w:rPr>
         <w:t>/+page.server.js</w:t>
       </w:r>
+    </w:p>
+    <w:p>
+      <w:pPr>
+        <w:rPr>
+          <w:lang w:eastAsia="de-CH"/>
+        </w:rPr>
+      </w:pPr>
     </w:p>
     <w:p>
       <w:pPr>

</xml_diff>